<commit_message>
Ret UC01 åbn beskeder efter review
#15
Coauthor: @emilnymann
</commit_message>
<xml_diff>
--- a/02 Requirements & Analysis/UC01 åbn beskeder.docx
+++ b/02 Requirements & Analysis/UC01 åbn beskeder.docx
@@ -85,7 +85,7 @@
       </w:tr>
       <w:tr>
         <w:trPr>
-          <w:trHeight w:val="795"/>
+          <w:trHeight w:val="25"/>
         </w:trPr>
         <w:tc>
           <w:tcPr>
@@ -106,12 +106,17 @@
           <w:p>
             <w:pPr>
               <w:spacing w:before="240"/>
-            </w:pPr>
-            <w:r>
               <w:rPr>
                 <w:b/>
-              </w:rPr>
-              <w:t>Use Case Name</w:t>
+                <w:bCs/>
+              </w:rPr>
+            </w:pPr>
+            <w:r>
+              <w:rPr>
+                <w:b/>
+                <w:bCs/>
+              </w:rPr>
+              <w:t>Use case name</w:t>
             </w:r>
           </w:p>
         </w:tc>
@@ -136,27 +141,14 @@
               <w:widowControl w:val="0"/>
             </w:pPr>
             <w:r>
-              <w:t xml:space="preserve">UC01 </w:t>
-            </w:r>
-            <w:proofErr w:type="spellStart"/>
-            <w:r>
-              <w:t>Åbn</w:t>
-            </w:r>
-            <w:proofErr w:type="spellEnd"/>
-            <w:r>
-              <w:t xml:space="preserve"> </w:t>
-            </w:r>
-            <w:proofErr w:type="spellStart"/>
-            <w:r>
-              <w:t>beskeder</w:t>
-            </w:r>
-            <w:proofErr w:type="spellEnd"/>
+              <w:t>UC01 Åbn beskeder</w:t>
+            </w:r>
           </w:p>
         </w:tc>
       </w:tr>
       <w:tr>
         <w:trPr>
-          <w:trHeight w:val="690"/>
+          <w:trHeight w:val="25"/>
         </w:trPr>
         <w:tc>
           <w:tcPr>
@@ -206,11 +198,626 @@
             <w:pPr>
               <w:widowControl w:val="0"/>
             </w:pPr>
-            <w:proofErr w:type="spellStart"/>
-            <w:r>
-              <w:t>FrbSport</w:t>
-            </w:r>
-            <w:proofErr w:type="spellEnd"/>
+            <w:r>
+              <w:t>FRBSPORT</w:t>
+            </w:r>
+          </w:p>
+        </w:tc>
+      </w:tr>
+      <w:tr>
+        <w:trPr>
+          <w:trHeight w:val="25"/>
+        </w:trPr>
+        <w:tc>
+          <w:tcPr>
+            <w:tcW w:w="3855" w:type="dxa"/>
+            <w:tcBorders>
+              <w:top w:val="nil"/>
+              <w:left w:val="single" w:sz="8" w:space="0" w:color="000000"/>
+              <w:bottom w:val="single" w:sz="8" w:space="0" w:color="000000"/>
+              <w:right w:val="single" w:sz="8" w:space="0" w:color="000000"/>
+            </w:tcBorders>
+            <w:tcMar>
+              <w:top w:w="100" w:type="dxa"/>
+              <w:left w:w="100" w:type="dxa"/>
+              <w:bottom w:w="100" w:type="dxa"/>
+              <w:right w:w="100" w:type="dxa"/>
+            </w:tcMar>
+          </w:tcPr>
+          <w:p>
+            <w:pPr>
+              <w:widowControl w:val="0"/>
+            </w:pPr>
+            <w:r>
+              <w:rPr>
+                <w:b/>
+              </w:rPr>
+              <w:t>Level</w:t>
+            </w:r>
+            <w:r>
+              <w:t xml:space="preserve"> </w:t>
+            </w:r>
+          </w:p>
+        </w:tc>
+        <w:tc>
+          <w:tcPr>
+            <w:tcW w:w="5685" w:type="dxa"/>
+            <w:tcBorders>
+              <w:top w:val="nil"/>
+              <w:left w:val="nil"/>
+              <w:bottom w:val="single" w:sz="8" w:space="0" w:color="000000"/>
+              <w:right w:val="single" w:sz="8" w:space="0" w:color="000000"/>
+            </w:tcBorders>
+            <w:tcMar>
+              <w:top w:w="100" w:type="dxa"/>
+              <w:left w:w="100" w:type="dxa"/>
+              <w:bottom w:w="100" w:type="dxa"/>
+              <w:right w:w="100" w:type="dxa"/>
+            </w:tcMar>
+          </w:tcPr>
+          <w:p>
+            <w:pPr>
+              <w:widowControl w:val="0"/>
+            </w:pPr>
+            <w:r>
+              <w:t>Brugermål</w:t>
+            </w:r>
+          </w:p>
+        </w:tc>
+      </w:tr>
+      <w:tr>
+        <w:trPr>
+          <w:trHeight w:val="25"/>
+        </w:trPr>
+        <w:tc>
+          <w:tcPr>
+            <w:tcW w:w="3855" w:type="dxa"/>
+            <w:tcBorders>
+              <w:top w:val="nil"/>
+              <w:left w:val="single" w:sz="8" w:space="0" w:color="000000"/>
+              <w:bottom w:val="single" w:sz="8" w:space="0" w:color="000000"/>
+              <w:right w:val="single" w:sz="8" w:space="0" w:color="000000"/>
+            </w:tcBorders>
+            <w:tcMar>
+              <w:top w:w="100" w:type="dxa"/>
+              <w:left w:w="100" w:type="dxa"/>
+              <w:bottom w:w="100" w:type="dxa"/>
+              <w:right w:w="100" w:type="dxa"/>
+            </w:tcMar>
+          </w:tcPr>
+          <w:p>
+            <w:pPr>
+              <w:widowControl w:val="0"/>
+            </w:pPr>
+            <w:r>
+              <w:rPr>
+                <w:b/>
+              </w:rPr>
+              <w:t>Primary Actor</w:t>
+            </w:r>
+          </w:p>
+        </w:tc>
+        <w:tc>
+          <w:tcPr>
+            <w:tcW w:w="5685" w:type="dxa"/>
+            <w:tcBorders>
+              <w:top w:val="nil"/>
+              <w:left w:val="nil"/>
+              <w:bottom w:val="single" w:sz="8" w:space="0" w:color="000000"/>
+              <w:right w:val="single" w:sz="8" w:space="0" w:color="000000"/>
+            </w:tcBorders>
+            <w:tcMar>
+              <w:top w:w="100" w:type="dxa"/>
+              <w:left w:w="100" w:type="dxa"/>
+              <w:bottom w:w="100" w:type="dxa"/>
+              <w:right w:w="100" w:type="dxa"/>
+            </w:tcMar>
+          </w:tcPr>
+          <w:p>
+            <w:pPr>
+              <w:widowControl w:val="0"/>
+            </w:pPr>
+            <w:r>
+              <w:t>Kunde</w:t>
+            </w:r>
+          </w:p>
+        </w:tc>
+      </w:tr>
+      <w:tr>
+        <w:trPr>
+          <w:trHeight w:val="69"/>
+        </w:trPr>
+        <w:tc>
+          <w:tcPr>
+            <w:tcW w:w="3855" w:type="dxa"/>
+            <w:tcBorders>
+              <w:top w:val="nil"/>
+              <w:left w:val="single" w:sz="8" w:space="0" w:color="000000"/>
+              <w:bottom w:val="single" w:sz="8" w:space="0" w:color="000000"/>
+              <w:right w:val="single" w:sz="8" w:space="0" w:color="000000"/>
+            </w:tcBorders>
+            <w:tcMar>
+              <w:top w:w="100" w:type="dxa"/>
+              <w:left w:w="100" w:type="dxa"/>
+              <w:bottom w:w="100" w:type="dxa"/>
+              <w:right w:w="100" w:type="dxa"/>
+            </w:tcMar>
+          </w:tcPr>
+          <w:p>
+            <w:pPr>
+              <w:widowControl w:val="0"/>
+            </w:pPr>
+            <w:r>
+              <w:rPr>
+                <w:b/>
+              </w:rPr>
+              <w:t>Stakeholders and Interest</w:t>
+            </w:r>
+          </w:p>
+        </w:tc>
+        <w:tc>
+          <w:tcPr>
+            <w:tcW w:w="5685" w:type="dxa"/>
+            <w:tcBorders>
+              <w:top w:val="nil"/>
+              <w:left w:val="nil"/>
+              <w:bottom w:val="single" w:sz="8" w:space="0" w:color="000000"/>
+              <w:right w:val="single" w:sz="8" w:space="0" w:color="000000"/>
+            </w:tcBorders>
+            <w:tcMar>
+              <w:top w:w="100" w:type="dxa"/>
+              <w:left w:w="100" w:type="dxa"/>
+              <w:bottom w:w="100" w:type="dxa"/>
+              <w:right w:w="100" w:type="dxa"/>
+            </w:tcMar>
+          </w:tcPr>
+          <w:p>
+            <w:pPr>
+              <w:widowControl w:val="0"/>
+              <w:rPr>
+                <w:lang w:val="da-DK"/>
+              </w:rPr>
+            </w:pPr>
+            <w:r>
+              <w:rPr>
+                <w:lang w:val="da-DK"/>
+              </w:rPr>
+              <w:t xml:space="preserve">- </w:t>
+            </w:r>
+            <w:r>
+              <w:rPr>
+                <w:lang w:val="da-DK"/>
+              </w:rPr>
+              <w:t xml:space="preserve">Kunden: Vil have hurtigt og overskueligt overblik over beskedhistorik med </w:t>
+            </w:r>
+            <w:r>
+              <w:rPr>
+                <w:lang w:val="da-DK"/>
+              </w:rPr>
+              <w:t>sin</w:t>
+            </w:r>
+            <w:r>
+              <w:rPr>
+                <w:lang w:val="da-DK"/>
+              </w:rPr>
+              <w:t xml:space="preserve"> behandler.</w:t>
+            </w:r>
+          </w:p>
+          <w:p>
+            <w:pPr>
+              <w:widowControl w:val="0"/>
+              <w:rPr>
+                <w:lang w:val="da-DK"/>
+              </w:rPr>
+            </w:pPr>
+            <w:r>
+              <w:rPr>
+                <w:lang w:val="da-DK"/>
+              </w:rPr>
+              <w:t xml:space="preserve">- </w:t>
+            </w:r>
+            <w:r>
+              <w:rPr>
+                <w:lang w:val="da-DK"/>
+              </w:rPr>
+              <w:t>Virksomhed</w:t>
+            </w:r>
+            <w:r>
+              <w:rPr>
+                <w:lang w:val="da-DK"/>
+              </w:rPr>
+              <w:t>:</w:t>
+            </w:r>
+            <w:r>
+              <w:rPr>
+                <w:lang w:val="da-DK"/>
+              </w:rPr>
+              <w:t xml:space="preserve"> Vil gerne simplificere kommunikation mellem kunde og behandler, med henblik på at spare tid og ressourcer.</w:t>
+            </w:r>
+          </w:p>
+          <w:p>
+            <w:pPr>
+              <w:widowControl w:val="0"/>
+              <w:rPr>
+                <w:lang w:val="da-DK"/>
+              </w:rPr>
+            </w:pPr>
+          </w:p>
+        </w:tc>
+      </w:tr>
+      <w:tr>
+        <w:trPr>
+          <w:trHeight w:val="25"/>
+        </w:trPr>
+        <w:tc>
+          <w:tcPr>
+            <w:tcW w:w="3855" w:type="dxa"/>
+            <w:tcBorders>
+              <w:top w:val="nil"/>
+              <w:left w:val="single" w:sz="8" w:space="0" w:color="000000"/>
+              <w:bottom w:val="single" w:sz="8" w:space="0" w:color="000000"/>
+              <w:right w:val="single" w:sz="8" w:space="0" w:color="000000"/>
+            </w:tcBorders>
+            <w:tcMar>
+              <w:top w:w="100" w:type="dxa"/>
+              <w:left w:w="100" w:type="dxa"/>
+              <w:bottom w:w="100" w:type="dxa"/>
+              <w:right w:w="100" w:type="dxa"/>
+            </w:tcMar>
+          </w:tcPr>
+          <w:p>
+            <w:pPr>
+              <w:spacing w:before="240"/>
+            </w:pPr>
+            <w:r>
+              <w:rPr>
+                <w:b/>
+              </w:rPr>
+              <w:t>Preconditions</w:t>
+            </w:r>
+          </w:p>
+        </w:tc>
+        <w:tc>
+          <w:tcPr>
+            <w:tcW w:w="5685" w:type="dxa"/>
+            <w:tcBorders>
+              <w:top w:val="nil"/>
+              <w:left w:val="nil"/>
+              <w:bottom w:val="single" w:sz="8" w:space="0" w:color="000000"/>
+              <w:right w:val="single" w:sz="8" w:space="0" w:color="000000"/>
+            </w:tcBorders>
+            <w:tcMar>
+              <w:top w:w="100" w:type="dxa"/>
+              <w:left w:w="100" w:type="dxa"/>
+              <w:bottom w:w="100" w:type="dxa"/>
+              <w:right w:w="100" w:type="dxa"/>
+            </w:tcMar>
+          </w:tcPr>
+          <w:p>
+            <w:pPr>
+              <w:widowControl w:val="0"/>
+              <w:rPr>
+                <w:lang w:val="da-DK"/>
+              </w:rPr>
+            </w:pPr>
+            <w:r>
+              <w:rPr>
+                <w:lang w:val="da-DK"/>
+              </w:rPr>
+              <w:t>Kunden er tilknyttet en behandler.</w:t>
+            </w:r>
+          </w:p>
+          <w:p>
+            <w:pPr>
+              <w:widowControl w:val="0"/>
+              <w:rPr>
+                <w:lang w:val="da-DK"/>
+              </w:rPr>
+            </w:pPr>
+          </w:p>
+        </w:tc>
+      </w:tr>
+      <w:tr>
+        <w:trPr>
+          <w:trHeight w:val="25"/>
+        </w:trPr>
+        <w:tc>
+          <w:tcPr>
+            <w:tcW w:w="3855" w:type="dxa"/>
+            <w:tcBorders>
+              <w:top w:val="nil"/>
+              <w:left w:val="single" w:sz="8" w:space="0" w:color="000000"/>
+              <w:bottom w:val="single" w:sz="8" w:space="0" w:color="000000"/>
+              <w:right w:val="single" w:sz="8" w:space="0" w:color="000000"/>
+            </w:tcBorders>
+            <w:tcMar>
+              <w:top w:w="100" w:type="dxa"/>
+              <w:left w:w="100" w:type="dxa"/>
+              <w:bottom w:w="100" w:type="dxa"/>
+              <w:right w:w="100" w:type="dxa"/>
+            </w:tcMar>
+          </w:tcPr>
+          <w:p>
+            <w:pPr>
+              <w:widowControl w:val="0"/>
+            </w:pPr>
+            <w:r>
+              <w:rPr>
+                <w:b/>
+              </w:rPr>
+              <w:t>Success Guarantee</w:t>
+            </w:r>
+          </w:p>
+        </w:tc>
+        <w:tc>
+          <w:tcPr>
+            <w:tcW w:w="5685" w:type="dxa"/>
+            <w:tcBorders>
+              <w:top w:val="nil"/>
+              <w:left w:val="nil"/>
+              <w:bottom w:val="single" w:sz="8" w:space="0" w:color="000000"/>
+              <w:right w:val="single" w:sz="8" w:space="0" w:color="000000"/>
+            </w:tcBorders>
+            <w:tcMar>
+              <w:top w:w="100" w:type="dxa"/>
+              <w:left w:w="100" w:type="dxa"/>
+              <w:bottom w:w="100" w:type="dxa"/>
+              <w:right w:w="100" w:type="dxa"/>
+            </w:tcMar>
+          </w:tcPr>
+          <w:p>
+            <w:pPr>
+              <w:widowControl w:val="0"/>
+              <w:rPr>
+                <w:lang w:val="da-DK"/>
+              </w:rPr>
+            </w:pPr>
+            <w:r>
+              <w:rPr>
+                <w:lang w:val="da-DK"/>
+              </w:rPr>
+              <w:t>Kunden f</w:t>
+            </w:r>
+            <w:r>
+              <w:rPr>
+                <w:lang w:val="da-DK"/>
+              </w:rPr>
+              <w:t>ik</w:t>
+            </w:r>
+            <w:r>
+              <w:rPr>
+                <w:lang w:val="da-DK"/>
+              </w:rPr>
+              <w:t xml:space="preserve"> præsenteret beskedhistorik med sin behandler</w:t>
+            </w:r>
+          </w:p>
+        </w:tc>
+      </w:tr>
+      <w:tr>
+        <w:trPr>
+          <w:trHeight w:val="389"/>
+        </w:trPr>
+        <w:tc>
+          <w:tcPr>
+            <w:tcW w:w="3855" w:type="dxa"/>
+            <w:tcBorders>
+              <w:top w:val="nil"/>
+              <w:left w:val="single" w:sz="8" w:space="0" w:color="000000"/>
+              <w:bottom w:val="single" w:sz="8" w:space="0" w:color="000000"/>
+              <w:right w:val="single" w:sz="8" w:space="0" w:color="000000"/>
+            </w:tcBorders>
+            <w:tcMar>
+              <w:top w:w="100" w:type="dxa"/>
+              <w:left w:w="100" w:type="dxa"/>
+              <w:bottom w:w="100" w:type="dxa"/>
+              <w:right w:w="100" w:type="dxa"/>
+            </w:tcMar>
+          </w:tcPr>
+          <w:p>
+            <w:pPr>
+              <w:widowControl w:val="0"/>
+            </w:pPr>
+            <w:r>
+              <w:rPr>
+                <w:b/>
+              </w:rPr>
+              <w:t>Main Success Scenario</w:t>
+            </w:r>
+          </w:p>
+        </w:tc>
+        <w:tc>
+          <w:tcPr>
+            <w:tcW w:w="5685" w:type="dxa"/>
+            <w:tcBorders>
+              <w:top w:val="nil"/>
+              <w:left w:val="nil"/>
+              <w:bottom w:val="single" w:sz="8" w:space="0" w:color="000000"/>
+              <w:right w:val="single" w:sz="8" w:space="0" w:color="000000"/>
+            </w:tcBorders>
+            <w:tcMar>
+              <w:top w:w="100" w:type="dxa"/>
+              <w:left w:w="100" w:type="dxa"/>
+              <w:bottom w:w="100" w:type="dxa"/>
+              <w:right w:w="100" w:type="dxa"/>
+            </w:tcMar>
+          </w:tcPr>
+          <w:p>
+            <w:pPr>
+              <w:pStyle w:val="Listeafsnit"/>
+              <w:widowControl w:val="0"/>
+              <w:numPr>
+                <w:ilvl w:val="0"/>
+                <w:numId w:val="5"/>
+              </w:numPr>
+              <w:rPr>
+                <w:lang w:val="da-DK"/>
+              </w:rPr>
+            </w:pPr>
+            <w:r>
+              <w:rPr>
+                <w:lang w:val="da-DK"/>
+              </w:rPr>
+              <w:t>Brugeren vælger beskeder.</w:t>
+            </w:r>
+          </w:p>
+          <w:p>
+            <w:pPr>
+              <w:pStyle w:val="Listeafsnit"/>
+              <w:widowControl w:val="0"/>
+              <w:numPr>
+                <w:ilvl w:val="0"/>
+                <w:numId w:val="5"/>
+              </w:numPr>
+              <w:rPr>
+                <w:lang w:val="da-DK"/>
+              </w:rPr>
+            </w:pPr>
+            <w:r>
+              <w:rPr>
+                <w:lang w:val="da-DK"/>
+              </w:rPr>
+              <w:t xml:space="preserve">Systemet </w:t>
+            </w:r>
+            <w:r>
+              <w:rPr>
+                <w:lang w:val="da-DK"/>
+              </w:rPr>
+              <w:t xml:space="preserve">præsenterer </w:t>
+            </w:r>
+            <w:r>
+              <w:rPr>
+                <w:lang w:val="da-DK"/>
+              </w:rPr>
+              <w:t>beskeder fra beskedhistorikken</w:t>
+            </w:r>
+            <w:r>
+              <w:rPr>
+                <w:lang w:val="da-DK"/>
+              </w:rPr>
+              <w:t xml:space="preserve"> for </w:t>
+            </w:r>
+            <w:r>
+              <w:rPr>
+                <w:lang w:val="da-DK"/>
+              </w:rPr>
+              <w:t>brugeren</w:t>
+            </w:r>
+          </w:p>
+        </w:tc>
+      </w:tr>
+      <w:tr>
+        <w:trPr>
+          <w:trHeight w:val="25"/>
+        </w:trPr>
+        <w:tc>
+          <w:tcPr>
+            <w:tcW w:w="3855" w:type="dxa"/>
+            <w:tcBorders>
+              <w:top w:val="nil"/>
+              <w:left w:val="single" w:sz="8" w:space="0" w:color="000000"/>
+              <w:bottom w:val="single" w:sz="8" w:space="0" w:color="000000"/>
+              <w:right w:val="single" w:sz="8" w:space="0" w:color="000000"/>
+            </w:tcBorders>
+            <w:tcMar>
+              <w:top w:w="100" w:type="dxa"/>
+              <w:left w:w="100" w:type="dxa"/>
+              <w:bottom w:w="100" w:type="dxa"/>
+              <w:right w:w="100" w:type="dxa"/>
+            </w:tcMar>
+          </w:tcPr>
+          <w:p>
+            <w:pPr>
+              <w:widowControl w:val="0"/>
+            </w:pPr>
+            <w:r>
+              <w:rPr>
+                <w:b/>
+              </w:rPr>
+              <w:t>Extensions</w:t>
+            </w:r>
+          </w:p>
+        </w:tc>
+        <w:tc>
+          <w:tcPr>
+            <w:tcW w:w="5685" w:type="dxa"/>
+            <w:tcBorders>
+              <w:top w:val="nil"/>
+              <w:left w:val="nil"/>
+              <w:bottom w:val="single" w:sz="8" w:space="0" w:color="000000"/>
+              <w:right w:val="single" w:sz="8" w:space="0" w:color="000000"/>
+            </w:tcBorders>
+            <w:tcMar>
+              <w:top w:w="100" w:type="dxa"/>
+              <w:left w:w="100" w:type="dxa"/>
+              <w:bottom w:w="100" w:type="dxa"/>
+              <w:right w:w="100" w:type="dxa"/>
+            </w:tcMar>
+          </w:tcPr>
+          <w:p>
+            <w:pPr>
+              <w:widowControl w:val="0"/>
+            </w:pPr>
+            <w:r>
+              <w:t>N/A</w:t>
+            </w:r>
+          </w:p>
+        </w:tc>
+      </w:tr>
+      <w:tr>
+        <w:trPr>
+          <w:trHeight w:val="45"/>
+        </w:trPr>
+        <w:tc>
+          <w:tcPr>
+            <w:tcW w:w="3855" w:type="dxa"/>
+            <w:tcBorders>
+              <w:top w:val="nil"/>
+              <w:left w:val="single" w:sz="8" w:space="0" w:color="000000"/>
+              <w:bottom w:val="single" w:sz="8" w:space="0" w:color="000000"/>
+              <w:right w:val="single" w:sz="8" w:space="0" w:color="000000"/>
+            </w:tcBorders>
+            <w:tcMar>
+              <w:top w:w="100" w:type="dxa"/>
+              <w:left w:w="100" w:type="dxa"/>
+              <w:bottom w:w="100" w:type="dxa"/>
+              <w:right w:w="100" w:type="dxa"/>
+            </w:tcMar>
+          </w:tcPr>
+          <w:p>
+            <w:pPr>
+              <w:widowControl w:val="0"/>
+            </w:pPr>
+            <w:r>
+              <w:rPr>
+                <w:b/>
+              </w:rPr>
+              <w:t>Special Requirements</w:t>
+            </w:r>
+          </w:p>
+        </w:tc>
+        <w:tc>
+          <w:tcPr>
+            <w:tcW w:w="5685" w:type="dxa"/>
+            <w:tcBorders>
+              <w:top w:val="nil"/>
+              <w:left w:val="nil"/>
+              <w:bottom w:val="single" w:sz="8" w:space="0" w:color="000000"/>
+              <w:right w:val="single" w:sz="8" w:space="0" w:color="000000"/>
+            </w:tcBorders>
+            <w:tcMar>
+              <w:top w:w="100" w:type="dxa"/>
+              <w:left w:w="100" w:type="dxa"/>
+              <w:bottom w:w="100" w:type="dxa"/>
+              <w:right w:w="100" w:type="dxa"/>
+            </w:tcMar>
+          </w:tcPr>
+          <w:p>
+            <w:pPr>
+              <w:widowControl w:val="0"/>
+            </w:pPr>
+            <w:r>
+              <w:t>N/A</w:t>
+            </w:r>
           </w:p>
         </w:tc>
       </w:tr>
@@ -236,16 +843,13 @@
           </w:tcPr>
           <w:p>
             <w:pPr>
-              <w:widowControl w:val="0"/>
+              <w:spacing w:before="240"/>
             </w:pPr>
             <w:r>
               <w:rPr>
                 <w:b/>
               </w:rPr>
-              <w:t>Level</w:t>
-            </w:r>
-            <w:r>
-              <w:t xml:space="preserve"> </w:t>
+              <w:t>Technology and Data Variations</w:t>
             </w:r>
           </w:p>
         </w:tc>
@@ -269,17 +873,18 @@
             <w:pPr>
               <w:widowControl w:val="0"/>
             </w:pPr>
-            <w:proofErr w:type="spellStart"/>
-            <w:r>
-              <w:t>Brugermål</w:t>
-            </w:r>
-            <w:proofErr w:type="spellEnd"/>
+            <w:r>
+              <w:t>N</w:t>
+            </w:r>
+            <w:r>
+              <w:t>/A</w:t>
+            </w:r>
           </w:p>
         </w:tc>
       </w:tr>
       <w:tr>
         <w:trPr>
-          <w:trHeight w:val="480"/>
+          <w:trHeight w:val="25"/>
         </w:trPr>
         <w:tc>
           <w:tcPr>
@@ -305,7 +910,10 @@
               <w:rPr>
                 <w:b/>
               </w:rPr>
-              <w:t>Primary Actor</w:t>
+              <w:t>Frequency of Occurrence</w:t>
+            </w:r>
+            <w:r>
+              <w:t xml:space="preserve"> </w:t>
             </w:r>
           </w:p>
         </w:tc>
@@ -330,14 +938,14 @@
               <w:widowControl w:val="0"/>
             </w:pPr>
             <w:r>
-              <w:t>Kunde</w:t>
+              <w:t>Efter kundens behov.</w:t>
             </w:r>
           </w:p>
         </w:tc>
       </w:tr>
       <w:tr>
         <w:trPr>
-          <w:trHeight w:val="480"/>
+          <w:trHeight w:val="25"/>
         </w:trPr>
         <w:tc>
           <w:tcPr>
@@ -363,7 +971,7 @@
               <w:rPr>
                 <w:b/>
               </w:rPr>
-              <w:t>Stakeholders and Interest</w:t>
+              <w:t>Miscellaneous</w:t>
             </w:r>
           </w:p>
         </w:tc>
@@ -386,651 +994,6 @@
           <w:p>
             <w:pPr>
               <w:widowControl w:val="0"/>
-              <w:rPr>
-                <w:lang w:val="da-DK"/>
-              </w:rPr>
-            </w:pPr>
-            <w:r>
-              <w:rPr>
-                <w:lang w:val="da-DK"/>
-              </w:rPr>
-              <w:t xml:space="preserve">- </w:t>
-            </w:r>
-            <w:r>
-              <w:rPr>
-                <w:lang w:val="da-DK"/>
-              </w:rPr>
-              <w:t xml:space="preserve">Kunden: Vil have hurtigt og overskueligt overblik over beskedhistorik med </w:t>
-            </w:r>
-            <w:r>
-              <w:rPr>
-                <w:lang w:val="da-DK"/>
-              </w:rPr>
-              <w:t>sin</w:t>
-            </w:r>
-            <w:r>
-              <w:rPr>
-                <w:lang w:val="da-DK"/>
-              </w:rPr>
-              <w:t xml:space="preserve"> behandler.</w:t>
-            </w:r>
-          </w:p>
-          <w:p>
-            <w:pPr>
-              <w:widowControl w:val="0"/>
-              <w:rPr>
-                <w:lang w:val="da-DK"/>
-              </w:rPr>
-            </w:pPr>
-            <w:r>
-              <w:rPr>
-                <w:lang w:val="da-DK"/>
-              </w:rPr>
-              <w:t xml:space="preserve">- Behandler: Vil </w:t>
-            </w:r>
-            <w:r>
-              <w:rPr>
-                <w:lang w:val="da-DK"/>
-              </w:rPr>
-              <w:t xml:space="preserve">give kunden mulighed for overblik over tidligere kommunikation. </w:t>
-            </w:r>
-            <w:r>
-              <w:rPr>
-                <w:lang w:val="da-DK"/>
-              </w:rPr>
-              <w:t xml:space="preserve">   </w:t>
-            </w:r>
-          </w:p>
-          <w:p>
-            <w:pPr>
-              <w:widowControl w:val="0"/>
-              <w:rPr>
-                <w:lang w:val="da-DK"/>
-              </w:rPr>
-            </w:pPr>
-            <w:r>
-              <w:rPr>
-                <w:lang w:val="da-DK"/>
-              </w:rPr>
-              <w:t>- Firma:</w:t>
-            </w:r>
-            <w:r>
-              <w:rPr>
-                <w:lang w:val="da-DK"/>
-              </w:rPr>
-              <w:t xml:space="preserve"> Vil gerne simplificerer kommunikation mellem kunde og behandler, med henblik på at spare tid og ressourcer.</w:t>
-            </w:r>
-          </w:p>
-          <w:p>
-            <w:pPr>
-              <w:widowControl w:val="0"/>
-              <w:rPr>
-                <w:lang w:val="da-DK"/>
-              </w:rPr>
-            </w:pPr>
-          </w:p>
-        </w:tc>
-      </w:tr>
-      <w:tr>
-        <w:trPr>
-          <w:trHeight w:val="480"/>
-        </w:trPr>
-        <w:tc>
-          <w:tcPr>
-            <w:tcW w:w="3855" w:type="dxa"/>
-            <w:tcBorders>
-              <w:top w:val="nil"/>
-              <w:left w:val="single" w:sz="8" w:space="0" w:color="000000"/>
-              <w:bottom w:val="single" w:sz="8" w:space="0" w:color="000000"/>
-              <w:right w:val="single" w:sz="8" w:space="0" w:color="000000"/>
-            </w:tcBorders>
-            <w:tcMar>
-              <w:top w:w="100" w:type="dxa"/>
-              <w:left w:w="100" w:type="dxa"/>
-              <w:bottom w:w="100" w:type="dxa"/>
-              <w:right w:w="100" w:type="dxa"/>
-            </w:tcMar>
-          </w:tcPr>
-          <w:p>
-            <w:pPr>
-              <w:spacing w:before="240"/>
-            </w:pPr>
-            <w:r>
-              <w:rPr>
-                <w:b/>
-              </w:rPr>
-              <w:t>Preconditions</w:t>
-            </w:r>
-          </w:p>
-        </w:tc>
-        <w:tc>
-          <w:tcPr>
-            <w:tcW w:w="5685" w:type="dxa"/>
-            <w:tcBorders>
-              <w:top w:val="nil"/>
-              <w:left w:val="nil"/>
-              <w:bottom w:val="single" w:sz="8" w:space="0" w:color="000000"/>
-              <w:right w:val="single" w:sz="8" w:space="0" w:color="000000"/>
-            </w:tcBorders>
-            <w:tcMar>
-              <w:top w:w="100" w:type="dxa"/>
-              <w:left w:w="100" w:type="dxa"/>
-              <w:bottom w:w="100" w:type="dxa"/>
-              <w:right w:w="100" w:type="dxa"/>
-            </w:tcMar>
-          </w:tcPr>
-          <w:p>
-            <w:pPr>
-              <w:widowControl w:val="0"/>
-              <w:rPr>
-                <w:lang w:val="da-DK"/>
-              </w:rPr>
-            </w:pPr>
-            <w:r>
-              <w:rPr>
-                <w:lang w:val="da-DK"/>
-              </w:rPr>
-              <w:t>Kunden er tilknyttet en behandler.</w:t>
-            </w:r>
-          </w:p>
-          <w:p>
-            <w:pPr>
-              <w:widowControl w:val="0"/>
-              <w:rPr>
-                <w:lang w:val="da-DK"/>
-              </w:rPr>
-            </w:pPr>
-          </w:p>
-        </w:tc>
-      </w:tr>
-      <w:tr>
-        <w:trPr>
-          <w:trHeight w:val="480"/>
-        </w:trPr>
-        <w:tc>
-          <w:tcPr>
-            <w:tcW w:w="3855" w:type="dxa"/>
-            <w:tcBorders>
-              <w:top w:val="nil"/>
-              <w:left w:val="single" w:sz="8" w:space="0" w:color="000000"/>
-              <w:bottom w:val="single" w:sz="8" w:space="0" w:color="000000"/>
-              <w:right w:val="single" w:sz="8" w:space="0" w:color="000000"/>
-            </w:tcBorders>
-            <w:tcMar>
-              <w:top w:w="100" w:type="dxa"/>
-              <w:left w:w="100" w:type="dxa"/>
-              <w:bottom w:w="100" w:type="dxa"/>
-              <w:right w:w="100" w:type="dxa"/>
-            </w:tcMar>
-          </w:tcPr>
-          <w:p>
-            <w:pPr>
-              <w:widowControl w:val="0"/>
-            </w:pPr>
-            <w:r>
-              <w:rPr>
-                <w:b/>
-              </w:rPr>
-              <w:t>Success Guarantee</w:t>
-            </w:r>
-          </w:p>
-        </w:tc>
-        <w:tc>
-          <w:tcPr>
-            <w:tcW w:w="5685" w:type="dxa"/>
-            <w:tcBorders>
-              <w:top w:val="nil"/>
-              <w:left w:val="nil"/>
-              <w:bottom w:val="single" w:sz="8" w:space="0" w:color="000000"/>
-              <w:right w:val="single" w:sz="8" w:space="0" w:color="000000"/>
-            </w:tcBorders>
-            <w:tcMar>
-              <w:top w:w="100" w:type="dxa"/>
-              <w:left w:w="100" w:type="dxa"/>
-              <w:bottom w:w="100" w:type="dxa"/>
-              <w:right w:w="100" w:type="dxa"/>
-            </w:tcMar>
-          </w:tcPr>
-          <w:p>
-            <w:pPr>
-              <w:widowControl w:val="0"/>
-              <w:rPr>
-                <w:lang w:val="da-DK"/>
-              </w:rPr>
-            </w:pPr>
-            <w:r>
-              <w:rPr>
-                <w:lang w:val="da-DK"/>
-              </w:rPr>
-              <w:t>Kunden f</w:t>
-            </w:r>
-            <w:r>
-              <w:rPr>
-                <w:lang w:val="da-DK"/>
-              </w:rPr>
-              <w:t>ik</w:t>
-            </w:r>
-            <w:r>
-              <w:rPr>
-                <w:lang w:val="da-DK"/>
-              </w:rPr>
-              <w:t xml:space="preserve"> præsenteret beskedhistorik med sin behandler</w:t>
-            </w:r>
-          </w:p>
-        </w:tc>
-      </w:tr>
-      <w:tr>
-        <w:trPr>
-          <w:trHeight w:val="480"/>
-        </w:trPr>
-        <w:tc>
-          <w:tcPr>
-            <w:tcW w:w="3855" w:type="dxa"/>
-            <w:tcBorders>
-              <w:top w:val="nil"/>
-              <w:left w:val="single" w:sz="8" w:space="0" w:color="000000"/>
-              <w:bottom w:val="single" w:sz="8" w:space="0" w:color="000000"/>
-              <w:right w:val="single" w:sz="8" w:space="0" w:color="000000"/>
-            </w:tcBorders>
-            <w:tcMar>
-              <w:top w:w="100" w:type="dxa"/>
-              <w:left w:w="100" w:type="dxa"/>
-              <w:bottom w:w="100" w:type="dxa"/>
-              <w:right w:w="100" w:type="dxa"/>
-            </w:tcMar>
-          </w:tcPr>
-          <w:p>
-            <w:pPr>
-              <w:widowControl w:val="0"/>
-            </w:pPr>
-            <w:r>
-              <w:rPr>
-                <w:b/>
-              </w:rPr>
-              <w:t>Main Success Scenario</w:t>
-            </w:r>
-          </w:p>
-        </w:tc>
-        <w:tc>
-          <w:tcPr>
-            <w:tcW w:w="5685" w:type="dxa"/>
-            <w:tcBorders>
-              <w:top w:val="nil"/>
-              <w:left w:val="nil"/>
-              <w:bottom w:val="single" w:sz="8" w:space="0" w:color="000000"/>
-              <w:right w:val="single" w:sz="8" w:space="0" w:color="000000"/>
-            </w:tcBorders>
-            <w:tcMar>
-              <w:top w:w="100" w:type="dxa"/>
-              <w:left w:w="100" w:type="dxa"/>
-              <w:bottom w:w="100" w:type="dxa"/>
-              <w:right w:w="100" w:type="dxa"/>
-            </w:tcMar>
-          </w:tcPr>
-          <w:p>
-            <w:pPr>
-              <w:pStyle w:val="Listeafsnit"/>
-              <w:widowControl w:val="0"/>
-              <w:numPr>
-                <w:ilvl w:val="0"/>
-                <w:numId w:val="5"/>
-              </w:numPr>
-              <w:rPr>
-                <w:lang w:val="da-DK"/>
-              </w:rPr>
-            </w:pPr>
-            <w:r>
-              <w:rPr>
-                <w:lang w:val="da-DK"/>
-              </w:rPr>
-              <w:t>Kunden vil se beskedhistorik m</w:t>
-            </w:r>
-            <w:r>
-              <w:rPr>
-                <w:lang w:val="da-DK"/>
-              </w:rPr>
-              <w:t>ed sin behandler</w:t>
-            </w:r>
-          </w:p>
-          <w:p>
-            <w:pPr>
-              <w:pStyle w:val="Listeafsnit"/>
-              <w:widowControl w:val="0"/>
-              <w:numPr>
-                <w:ilvl w:val="0"/>
-                <w:numId w:val="5"/>
-              </w:numPr>
-              <w:rPr>
-                <w:lang w:val="da-DK"/>
-              </w:rPr>
-            </w:pPr>
-            <w:proofErr w:type="spellStart"/>
-            <w:r>
-              <w:rPr>
-                <w:lang w:val="da-DK"/>
-              </w:rPr>
-              <w:t>FrbSport</w:t>
-            </w:r>
-            <w:proofErr w:type="spellEnd"/>
-            <w:r>
-              <w:rPr>
-                <w:lang w:val="da-DK"/>
-              </w:rPr>
-              <w:t xml:space="preserve"> præsenterer beskedhistorikken for kunden</w:t>
-            </w:r>
-          </w:p>
-        </w:tc>
-      </w:tr>
-      <w:tr>
-        <w:trPr>
-          <w:trHeight w:val="480"/>
-        </w:trPr>
-        <w:tc>
-          <w:tcPr>
-            <w:tcW w:w="3855" w:type="dxa"/>
-            <w:tcBorders>
-              <w:top w:val="nil"/>
-              <w:left w:val="single" w:sz="8" w:space="0" w:color="000000"/>
-              <w:bottom w:val="single" w:sz="8" w:space="0" w:color="000000"/>
-              <w:right w:val="single" w:sz="8" w:space="0" w:color="000000"/>
-            </w:tcBorders>
-            <w:tcMar>
-              <w:top w:w="100" w:type="dxa"/>
-              <w:left w:w="100" w:type="dxa"/>
-              <w:bottom w:w="100" w:type="dxa"/>
-              <w:right w:w="100" w:type="dxa"/>
-            </w:tcMar>
-          </w:tcPr>
-          <w:p>
-            <w:pPr>
-              <w:widowControl w:val="0"/>
-            </w:pPr>
-            <w:r>
-              <w:rPr>
-                <w:b/>
-              </w:rPr>
-              <w:t>Extensions</w:t>
-            </w:r>
-          </w:p>
-        </w:tc>
-        <w:tc>
-          <w:tcPr>
-            <w:tcW w:w="5685" w:type="dxa"/>
-            <w:tcBorders>
-              <w:top w:val="nil"/>
-              <w:left w:val="nil"/>
-              <w:bottom w:val="single" w:sz="8" w:space="0" w:color="000000"/>
-              <w:right w:val="single" w:sz="8" w:space="0" w:color="000000"/>
-            </w:tcBorders>
-            <w:tcMar>
-              <w:top w:w="100" w:type="dxa"/>
-              <w:left w:w="100" w:type="dxa"/>
-              <w:bottom w:w="100" w:type="dxa"/>
-              <w:right w:w="100" w:type="dxa"/>
-            </w:tcMar>
-          </w:tcPr>
-          <w:p>
-            <w:pPr>
-              <w:widowControl w:val="0"/>
-            </w:pPr>
-            <w:r>
-              <w:t>N/A</w:t>
-            </w:r>
-          </w:p>
-        </w:tc>
-      </w:tr>
-      <w:tr>
-        <w:trPr>
-          <w:trHeight w:val="480"/>
-        </w:trPr>
-        <w:tc>
-          <w:tcPr>
-            <w:tcW w:w="3855" w:type="dxa"/>
-            <w:tcBorders>
-              <w:top w:val="nil"/>
-              <w:left w:val="single" w:sz="8" w:space="0" w:color="000000"/>
-              <w:bottom w:val="single" w:sz="8" w:space="0" w:color="000000"/>
-              <w:right w:val="single" w:sz="8" w:space="0" w:color="000000"/>
-            </w:tcBorders>
-            <w:tcMar>
-              <w:top w:w="100" w:type="dxa"/>
-              <w:left w:w="100" w:type="dxa"/>
-              <w:bottom w:w="100" w:type="dxa"/>
-              <w:right w:w="100" w:type="dxa"/>
-            </w:tcMar>
-          </w:tcPr>
-          <w:p>
-            <w:pPr>
-              <w:widowControl w:val="0"/>
-            </w:pPr>
-            <w:r>
-              <w:rPr>
-                <w:b/>
-              </w:rPr>
-              <w:t>Special Requirements</w:t>
-            </w:r>
-          </w:p>
-        </w:tc>
-        <w:tc>
-          <w:tcPr>
-            <w:tcW w:w="5685" w:type="dxa"/>
-            <w:tcBorders>
-              <w:top w:val="nil"/>
-              <w:left w:val="nil"/>
-              <w:bottom w:val="single" w:sz="8" w:space="0" w:color="000000"/>
-              <w:right w:val="single" w:sz="8" w:space="0" w:color="000000"/>
-            </w:tcBorders>
-            <w:tcMar>
-              <w:top w:w="100" w:type="dxa"/>
-              <w:left w:w="100" w:type="dxa"/>
-              <w:bottom w:w="100" w:type="dxa"/>
-              <w:right w:w="100" w:type="dxa"/>
-            </w:tcMar>
-          </w:tcPr>
-          <w:p>
-            <w:pPr>
-              <w:widowControl w:val="0"/>
-            </w:pPr>
-            <w:r>
-              <w:t>N/A</w:t>
-            </w:r>
-          </w:p>
-        </w:tc>
-      </w:tr>
-      <w:tr>
-        <w:trPr>
-          <w:trHeight w:val="480"/>
-        </w:trPr>
-        <w:tc>
-          <w:tcPr>
-            <w:tcW w:w="3855" w:type="dxa"/>
-            <w:tcBorders>
-              <w:top w:val="nil"/>
-              <w:left w:val="single" w:sz="8" w:space="0" w:color="000000"/>
-              <w:bottom w:val="single" w:sz="8" w:space="0" w:color="000000"/>
-              <w:right w:val="single" w:sz="8" w:space="0" w:color="000000"/>
-            </w:tcBorders>
-            <w:tcMar>
-              <w:top w:w="100" w:type="dxa"/>
-              <w:left w:w="100" w:type="dxa"/>
-              <w:bottom w:w="100" w:type="dxa"/>
-              <w:right w:w="100" w:type="dxa"/>
-            </w:tcMar>
-          </w:tcPr>
-          <w:p>
-            <w:pPr>
-              <w:spacing w:before="240"/>
-            </w:pPr>
-            <w:r>
-              <w:rPr>
-                <w:b/>
-              </w:rPr>
-              <w:t>Technology and Data Variations</w:t>
-            </w:r>
-          </w:p>
-        </w:tc>
-        <w:tc>
-          <w:tcPr>
-            <w:tcW w:w="5685" w:type="dxa"/>
-            <w:tcBorders>
-              <w:top w:val="nil"/>
-              <w:left w:val="nil"/>
-              <w:bottom w:val="single" w:sz="8" w:space="0" w:color="000000"/>
-              <w:right w:val="single" w:sz="8" w:space="0" w:color="000000"/>
-            </w:tcBorders>
-            <w:tcMar>
-              <w:top w:w="100" w:type="dxa"/>
-              <w:left w:w="100" w:type="dxa"/>
-              <w:bottom w:w="100" w:type="dxa"/>
-              <w:right w:w="100" w:type="dxa"/>
-            </w:tcMar>
-          </w:tcPr>
-          <w:p>
-            <w:pPr>
-              <w:widowControl w:val="0"/>
-            </w:pPr>
-            <w:r>
-              <w:t>N</w:t>
-            </w:r>
-            <w:r>
-              <w:t>/A</w:t>
-            </w:r>
-          </w:p>
-        </w:tc>
-      </w:tr>
-      <w:tr>
-        <w:trPr>
-          <w:trHeight w:val="480"/>
-        </w:trPr>
-        <w:tc>
-          <w:tcPr>
-            <w:tcW w:w="3855" w:type="dxa"/>
-            <w:tcBorders>
-              <w:top w:val="nil"/>
-              <w:left w:val="single" w:sz="8" w:space="0" w:color="000000"/>
-              <w:bottom w:val="single" w:sz="8" w:space="0" w:color="000000"/>
-              <w:right w:val="single" w:sz="8" w:space="0" w:color="000000"/>
-            </w:tcBorders>
-            <w:tcMar>
-              <w:top w:w="100" w:type="dxa"/>
-              <w:left w:w="100" w:type="dxa"/>
-              <w:bottom w:w="100" w:type="dxa"/>
-              <w:right w:w="100" w:type="dxa"/>
-            </w:tcMar>
-          </w:tcPr>
-          <w:p>
-            <w:pPr>
-              <w:widowControl w:val="0"/>
-            </w:pPr>
-            <w:r>
-              <w:rPr>
-                <w:b/>
-              </w:rPr>
-              <w:t>Frequency of Occurrence</w:t>
-            </w:r>
-            <w:r>
-              <w:t xml:space="preserve"> </w:t>
-            </w:r>
-          </w:p>
-        </w:tc>
-        <w:tc>
-          <w:tcPr>
-            <w:tcW w:w="5685" w:type="dxa"/>
-            <w:tcBorders>
-              <w:top w:val="nil"/>
-              <w:left w:val="nil"/>
-              <w:bottom w:val="single" w:sz="8" w:space="0" w:color="000000"/>
-              <w:right w:val="single" w:sz="8" w:space="0" w:color="000000"/>
-            </w:tcBorders>
-            <w:tcMar>
-              <w:top w:w="100" w:type="dxa"/>
-              <w:left w:w="100" w:type="dxa"/>
-              <w:bottom w:w="100" w:type="dxa"/>
-              <w:right w:w="100" w:type="dxa"/>
-            </w:tcMar>
-          </w:tcPr>
-          <w:p>
-            <w:pPr>
-              <w:widowControl w:val="0"/>
-            </w:pPr>
-            <w:proofErr w:type="spellStart"/>
-            <w:r>
-              <w:t>Efter</w:t>
-            </w:r>
-            <w:proofErr w:type="spellEnd"/>
-            <w:r>
-              <w:t xml:space="preserve"> </w:t>
-            </w:r>
-            <w:proofErr w:type="spellStart"/>
-            <w:r>
-              <w:t>kundens</w:t>
-            </w:r>
-            <w:proofErr w:type="spellEnd"/>
-            <w:r>
-              <w:t xml:space="preserve"> </w:t>
-            </w:r>
-            <w:proofErr w:type="spellStart"/>
-            <w:r>
-              <w:t>behov</w:t>
-            </w:r>
-            <w:proofErr w:type="spellEnd"/>
-            <w:r>
-              <w:t>.</w:t>
-            </w:r>
-          </w:p>
-        </w:tc>
-      </w:tr>
-      <w:tr>
-        <w:trPr>
-          <w:trHeight w:val="480"/>
-        </w:trPr>
-        <w:tc>
-          <w:tcPr>
-            <w:tcW w:w="3855" w:type="dxa"/>
-            <w:tcBorders>
-              <w:top w:val="nil"/>
-              <w:left w:val="single" w:sz="8" w:space="0" w:color="000000"/>
-              <w:bottom w:val="single" w:sz="8" w:space="0" w:color="000000"/>
-              <w:right w:val="single" w:sz="8" w:space="0" w:color="000000"/>
-            </w:tcBorders>
-            <w:tcMar>
-              <w:top w:w="100" w:type="dxa"/>
-              <w:left w:w="100" w:type="dxa"/>
-              <w:bottom w:w="100" w:type="dxa"/>
-              <w:right w:w="100" w:type="dxa"/>
-            </w:tcMar>
-          </w:tcPr>
-          <w:p>
-            <w:pPr>
-              <w:widowControl w:val="0"/>
-            </w:pPr>
-            <w:r>
-              <w:rPr>
-                <w:b/>
-              </w:rPr>
-              <w:t>Miscellaneous</w:t>
-            </w:r>
-          </w:p>
-        </w:tc>
-        <w:tc>
-          <w:tcPr>
-            <w:tcW w:w="5685" w:type="dxa"/>
-            <w:tcBorders>
-              <w:top w:val="nil"/>
-              <w:left w:val="nil"/>
-              <w:bottom w:val="single" w:sz="8" w:space="0" w:color="000000"/>
-              <w:right w:val="single" w:sz="8" w:space="0" w:color="000000"/>
-            </w:tcBorders>
-            <w:tcMar>
-              <w:top w:w="100" w:type="dxa"/>
-              <w:left w:w="100" w:type="dxa"/>
-              <w:bottom w:w="100" w:type="dxa"/>
-              <w:right w:w="100" w:type="dxa"/>
-            </w:tcMar>
-          </w:tcPr>
-          <w:p>
-            <w:pPr>
-              <w:widowControl w:val="0"/>
             </w:pPr>
             <w:r>
               <w:t>N/A</w:t>
@@ -1039,7 +1002,6 @@
         </w:tc>
       </w:tr>
     </w:tbl>
-    <w:p/>
     <w:p/>
     <w:p/>
     <w:p/>

</xml_diff>